<commit_message>
Tilføjelse af rettelser til UnitTest.docx
</commit_message>
<xml_diff>
--- a/Rapport/UnitTest.docx
+++ b/Rapport/UnitTest.docx
@@ -7,12 +7,33 @@
         <w:pStyle w:val="Heading2"/>
       </w:pPr>
       <w:r>
-        <w:t>Unit Test</w:t>
+        <w:t xml:space="preserve">Unit </w:t>
+      </w:r>
+      <w:commentRangeStart w:id="0"/>
+      <w:r>
+        <w:t>Test</w:t>
+      </w:r>
+      <w:commentRangeEnd w:id="0"/>
+      <w:r>
+        <w:rPr>
+          <w:rStyle w:val="CommentReference"/>
+          <w:rFonts w:asciiTheme="minorHAnsi" w:eastAsiaTheme="minorHAnsi" w:hAnsiTheme="minorHAnsi" w:cstheme="minorBidi"/>
+          <w:color w:val="auto"/>
+        </w:rPr>
+        <w:commentReference w:id="0"/>
       </w:r>
     </w:p>
     <w:p>
       <w:r>
-        <w:t>Unit test er det første test stadie som programmet kommer igennem, da det</w:t>
+        <w:t>Unit test er det første test</w:t>
+      </w:r>
+      <w:del w:id="1" w:author="Anders Meidahl" w:date="2016-05-16T15:32:00Z">
+        <w:r>
+          <w:delText xml:space="preserve"> </w:delText>
+        </w:r>
+      </w:del>
+      <w:r>
+        <w:t>stadie som programmet kommer igennem, da det</w:t>
       </w:r>
       <w:r>
         <w:t xml:space="preserve"> tester de individuelle klasser</w:t>
@@ -21,17 +42,181 @@
         <w:t xml:space="preserve"> isoleret fra resten a</w:t>
       </w:r>
       <w:r>
-        <w:t xml:space="preserve">f systemet, hvilket vil sige at når en klasse for tilføjet en funktion kan den testes uafhængigt af hvor langt udviklingen af resten af systemet er. Gennem unit test sikres der at hver klasse opfører sig på de forventet måde ved de givende inputs, og derved bliver der programmet kvalitetssikret, så det lever op til forbrugernes forventninger. </w:t>
-      </w:r>
-      <w:r>
-        <w:t xml:space="preserve">Gennem udviklingen af Pristjek220 er der blevet lavet Feature Driven Development, hvilket givet den fordel at man har kunne </w:t>
+        <w:t>f systemet, hvilket vil sige at når en klasse f</w:t>
+      </w:r>
+      <w:ins w:id="2" w:author="Anders Meidahl" w:date="2016-05-16T15:32:00Z">
+        <w:r>
+          <w:t>å</w:t>
+        </w:r>
+      </w:ins>
+      <w:del w:id="3" w:author="Anders Meidahl" w:date="2016-05-16T15:32:00Z">
+        <w:r>
+          <w:delText>o</w:delText>
+        </w:r>
+      </w:del>
+      <w:r>
+        <w:t>r tilføjet en funktion kan den testes uafhængigt af hvor langt udviklingen af resten af systemet er. Gennem unit test sikres der at hver klasse opfører sig på de</w:t>
+      </w:r>
+      <w:ins w:id="4" w:author="Anders Meidahl" w:date="2016-05-16T15:33:00Z">
+        <w:r>
+          <w:t>n</w:t>
+        </w:r>
+      </w:ins>
+      <w:r>
+        <w:t xml:space="preserve"> forvente</w:t>
+      </w:r>
+      <w:ins w:id="5" w:author="Anders Meidahl" w:date="2016-05-16T15:33:00Z">
+        <w:r>
+          <w:t>de</w:t>
+        </w:r>
+      </w:ins>
+      <w:del w:id="6" w:author="Anders Meidahl" w:date="2016-05-16T15:33:00Z">
+        <w:r>
+          <w:delText>t</w:delText>
+        </w:r>
+      </w:del>
+      <w:r>
+        <w:t xml:space="preserve"> måde ved de giv</w:t>
+      </w:r>
+      <w:ins w:id="7" w:author="Anders Meidahl" w:date="2016-05-16T15:34:00Z">
+        <w:r>
+          <w:t>ne</w:t>
+        </w:r>
+      </w:ins>
+      <w:del w:id="8" w:author="Anders Meidahl" w:date="2016-05-16T15:34:00Z">
+        <w:r>
+          <w:delText>e</w:delText>
+        </w:r>
+      </w:del>
+      <w:del w:id="9" w:author="Anders Meidahl" w:date="2016-05-16T15:33:00Z">
+        <w:r>
+          <w:delText>nde</w:delText>
+        </w:r>
+      </w:del>
+      <w:r>
+        <w:t xml:space="preserve"> inputs, og derved bliver</w:t>
+      </w:r>
+      <w:del w:id="10" w:author="Anders Meidahl" w:date="2016-05-16T15:36:00Z">
+        <w:r>
+          <w:delText xml:space="preserve"> der</w:delText>
+        </w:r>
+      </w:del>
+      <w:r>
+        <w:t xml:space="preserve"> programmet kvalitetssikret, så det lever op til forbrugernes forventninger. </w:t>
+      </w:r>
+      <w:r>
+        <w:t xml:space="preserve">Gennem udviklingen af Pristjek220 er der </w:t>
+      </w:r>
+      <w:del w:id="11" w:author="Anders Meidahl" w:date="2016-05-16T15:36:00Z">
+        <w:r>
+          <w:delText>blevet lavet</w:delText>
+        </w:r>
+      </w:del>
+      <w:ins w:id="12" w:author="Anders Meidahl" w:date="2016-05-16T15:36:00Z">
+        <w:r>
+          <w:t>brugt</w:t>
+        </w:r>
+      </w:ins>
+      <w:r>
+        <w:t xml:space="preserve"> </w:t>
+      </w:r>
+      <w:del w:id="13" w:author="Anders Meidahl" w:date="2016-05-16T15:37:00Z">
+        <w:r>
+          <w:delText>Feature Driven Development</w:delText>
+        </w:r>
+      </w:del>
+      <w:ins w:id="14" w:author="Anders Meidahl" w:date="2016-05-16T15:37:00Z">
+        <w:r>
+          <w:t>FDD</w:t>
+        </w:r>
+      </w:ins>
+      <w:r>
+        <w:t>, hvilket give</w:t>
+      </w:r>
+      <w:ins w:id="15" w:author="Anders Meidahl" w:date="2016-05-16T15:46:00Z">
+        <w:r>
+          <w:t>r</w:t>
+        </w:r>
+      </w:ins>
+      <w:del w:id="16" w:author="Anders Meidahl" w:date="2016-05-16T15:46:00Z">
+        <w:r>
+          <w:delText>t</w:delText>
+        </w:r>
+      </w:del>
+      <w:r>
+        <w:t xml:space="preserve"> den fordel at man har kunne </w:t>
       </w:r>
       <w:r>
         <w:t>udvikle</w:t>
       </w:r>
       <w:r>
-        <w:t xml:space="preserve"> en feature til programmet hvor efter bestemme om man skulle fast implementere den</w:t>
-      </w:r>
+        <w:t xml:space="preserve"> en feature til programmet</w:t>
+      </w:r>
+      <w:ins w:id="17" w:author="Anders Meidahl" w:date="2016-05-16T15:38:00Z">
+        <w:r>
+          <w:t>,</w:t>
+        </w:r>
+      </w:ins>
+      <w:r>
+        <w:t xml:space="preserve"> hvor</w:t>
+      </w:r>
+      <w:del w:id="18" w:author="Anders Meidahl" w:date="2016-05-16T15:38:00Z">
+        <w:r>
+          <w:delText xml:space="preserve"> </w:delText>
+        </w:r>
+      </w:del>
+      <w:r>
+        <w:t>efter</w:t>
+      </w:r>
+      <w:ins w:id="19" w:author="Anders Meidahl" w:date="2016-05-16T15:39:00Z">
+        <w:r>
+          <w:t xml:space="preserve"> der kan</w:t>
+        </w:r>
+      </w:ins>
+      <w:r>
+        <w:t xml:space="preserve"> bestemme</w:t>
+      </w:r>
+      <w:ins w:id="20" w:author="Anders Meidahl" w:date="2016-05-16T15:39:00Z">
+        <w:r>
+          <w:t>s</w:t>
+        </w:r>
+      </w:ins>
+      <w:r>
+        <w:t xml:space="preserve"> </w:t>
+      </w:r>
+      <w:del w:id="21" w:author="Anders Meidahl" w:date="2016-05-16T15:39:00Z">
+        <w:r>
+          <w:delText>om man skulle fast</w:delText>
+        </w:r>
+      </w:del>
+      <w:ins w:id="22" w:author="Anders Meidahl" w:date="2016-05-16T15:42:00Z">
+        <w:r>
+          <w:t xml:space="preserve">om </w:t>
+        </w:r>
+      </w:ins>
+      <w:ins w:id="23" w:author="Anders Meidahl" w:date="2016-05-16T15:39:00Z">
+        <w:r>
+          <w:t>den skal</w:t>
+        </w:r>
+      </w:ins>
+      <w:r>
+        <w:t xml:space="preserve"> </w:t>
+      </w:r>
+      <w:del w:id="24" w:author="Anders Meidahl" w:date="2016-05-16T15:42:00Z">
+        <w:r>
+          <w:delText>implementer</w:delText>
+        </w:r>
+      </w:del>
+      <w:ins w:id="25" w:author="Anders Meidahl" w:date="2016-05-16T15:42:00Z">
+        <w:r>
+          <w:t>implementeres</w:t>
+        </w:r>
+      </w:ins>
+      <w:del w:id="26" w:author="Anders Meidahl" w:date="2016-05-16T15:39:00Z">
+        <w:r>
+          <w:delText>e den</w:delText>
+        </w:r>
+      </w:del>
       <w:r>
         <w:t>,</w:t>
       </w:r>
@@ -42,16 +227,53 @@
         <w:t xml:space="preserve"> derefter</w:t>
       </w:r>
       <w:r>
-        <w:t xml:space="preserve"> udføre test så den lever op til kravene. På den måde spares der en masse tid til de funktioner som forbruger beslutter si</w:t>
+        <w:t xml:space="preserve"> udføre test så den lever op til </w:t>
+      </w:r>
+      <w:bookmarkStart w:id="27" w:name="_GoBack"/>
+      <w:bookmarkEnd w:id="27"/>
+      <w:r>
+        <w:t xml:space="preserve">kravene. På den måde spares der en masse tid til de funktioner som </w:t>
+      </w:r>
+      <w:del w:id="28" w:author="Anders Meidahl" w:date="2016-05-16T15:46:00Z">
+        <w:r>
+          <w:delText xml:space="preserve">forbruger </w:delText>
+        </w:r>
+      </w:del>
+      <w:ins w:id="29" w:author="Anders Meidahl" w:date="2016-05-16T15:46:00Z">
+        <w:r>
+          <w:t xml:space="preserve">product </w:t>
+        </w:r>
+        <w:proofErr w:type="spellStart"/>
+        <w:r>
+          <w:t>owner</w:t>
+        </w:r>
+        <w:proofErr w:type="spellEnd"/>
+        <w:r>
+          <w:t xml:space="preserve"> </w:t>
+        </w:r>
+      </w:ins>
+      <w:r>
+        <w:t>beslutter si</w:t>
       </w:r>
       <w:r>
         <w:t>g for de ikke vil have</w:t>
       </w:r>
       <w:r>
-        <w:t>. Hvor i mod i Test Driven Development hvor man skriver test før man laver features, hvilket giver den fordel at vide om koden lever op til tests kravene med det samme.</w:t>
-      </w:r>
-      <w:bookmarkStart w:id="0" w:name="_GoBack"/>
-      <w:bookmarkEnd w:id="0"/>
+        <w:t xml:space="preserve">. Hvor i mod i </w:t>
+      </w:r>
+      <w:del w:id="30" w:author="Anders Meidahl" w:date="2016-05-16T15:37:00Z">
+        <w:r>
+          <w:delText>Test Driven Development</w:delText>
+        </w:r>
+      </w:del>
+      <w:ins w:id="31" w:author="Anders Meidahl" w:date="2016-05-16T15:37:00Z">
+        <w:r>
+          <w:t>TDD</w:t>
+        </w:r>
+      </w:ins>
+      <w:r>
+        <w:t xml:space="preserve"> hvor man skriver test før man laver features, hvilket giver den fordel at vide om koden lever op til tests kravene med det samme.</w:t>
+      </w:r>
     </w:p>
     <w:sectPr>
       <w:pgSz w:w="11906" w:h="16838"/>
@@ -61,6 +283,44 @@
     </w:sectPr>
   </w:body>
 </w:document>
+</file>
+
+<file path=word/comments.xml><?xml version="1.0" encoding="utf-8"?>
+<w:comments xmlns:wpc="http://schemas.microsoft.com/office/word/2010/wordprocessingCanvas" xmlns:mc="http://schemas.openxmlformats.org/markup-compatibility/2006" xmlns:o="urn:schemas-microsoft-com:office:office" xmlns:r="http://schemas.openxmlformats.org/officeDocument/2006/relationships" xmlns:m="http://schemas.openxmlformats.org/officeDocument/2006/math" xmlns:v="urn:schemas-microsoft-com:vml" xmlns:wp14="http://schemas.microsoft.com/office/word/2010/wordprocessingDrawing" xmlns:wp="http://schemas.openxmlformats.org/drawingml/2006/wordprocessingDrawing" xmlns:w10="urn:schemas-microsoft-com:office:word" xmlns:w="http://schemas.openxmlformats.org/wordprocessingml/2006/main" xmlns:w14="http://schemas.microsoft.com/office/word/2010/wordml" xmlns:w15="http://schemas.microsoft.com/office/word/2012/wordml" xmlns:wpg="http://schemas.microsoft.com/office/word/2010/wordprocessingGroup" xmlns:wpi="http://schemas.microsoft.com/office/word/2010/wordprocessingInk" xmlns:wne="http://schemas.microsoft.com/office/word/2006/wordml" xmlns:wps="http://schemas.microsoft.com/office/word/2010/wordprocessingShape" mc:Ignorable="w14 w15 wp14">
+  <w:comment w:id="0" w:author="Anders Meidahl" w:date="2016-05-16T15:47:00Z" w:initials="AM">
+    <w:p>
+      <w:pPr>
+        <w:pStyle w:val="CommentText"/>
+      </w:pPr>
+      <w:r>
+        <w:rPr>
+          <w:rStyle w:val="CommentReference"/>
+        </w:rPr>
+        <w:annotationRef/>
+      </w:r>
+      <w:r>
+        <w:t xml:space="preserve">Meget lange sætninger syntes jeg </w:t>
+      </w:r>
+      <w:r>
+        <w:sym w:font="Wingdings" w:char="F04A"/>
+      </w:r>
+    </w:p>
+  </w:comment>
+</w:comments>
+</file>
+
+<file path=word/commentsExtended.xml><?xml version="1.0" encoding="utf-8"?>
+<w15:commentsEx xmlns:wpc="http://schemas.microsoft.com/office/word/2010/wordprocessingCanvas" xmlns:mc="http://schemas.openxmlformats.org/markup-compatibility/2006" xmlns:o="urn:schemas-microsoft-com:office:office" xmlns:r="http://schemas.openxmlformats.org/officeDocument/2006/relationships" xmlns:m="http://schemas.openxmlformats.org/officeDocument/2006/math" xmlns:v="urn:schemas-microsoft-com:vml" xmlns:wp14="http://schemas.microsoft.com/office/word/2010/wordprocessingDrawing" xmlns:wp="http://schemas.openxmlformats.org/drawingml/2006/wordprocessingDrawing" xmlns:w10="urn:schemas-microsoft-com:office:word" xmlns:w="http://schemas.openxmlformats.org/wordprocessingml/2006/main" xmlns:w14="http://schemas.microsoft.com/office/word/2010/wordml" xmlns:w15="http://schemas.microsoft.com/office/word/2012/wordml" xmlns:wpg="http://schemas.microsoft.com/office/word/2010/wordprocessingGroup" xmlns:wpi="http://schemas.microsoft.com/office/word/2010/wordprocessingInk" xmlns:wne="http://schemas.microsoft.com/office/word/2006/wordml" xmlns:wps="http://schemas.microsoft.com/office/word/2010/wordprocessingShape" mc:Ignorable="w14 w15 wp14">
+  <w15:commentEx w15:paraId="4E98708E" w15:done="0"/>
+</w15:commentsEx>
+</file>
+
+<file path=word/people.xml><?xml version="1.0" encoding="utf-8"?>
+<w15:people xmlns:wpc="http://schemas.microsoft.com/office/word/2010/wordprocessingCanvas" xmlns:mc="http://schemas.openxmlformats.org/markup-compatibility/2006" xmlns:o="urn:schemas-microsoft-com:office:office" xmlns:r="http://schemas.openxmlformats.org/officeDocument/2006/relationships" xmlns:m="http://schemas.openxmlformats.org/officeDocument/2006/math" xmlns:v="urn:schemas-microsoft-com:vml" xmlns:wp14="http://schemas.microsoft.com/office/word/2010/wordprocessingDrawing" xmlns:wp="http://schemas.openxmlformats.org/drawingml/2006/wordprocessingDrawing" xmlns:w10="urn:schemas-microsoft-com:office:word" xmlns:w="http://schemas.openxmlformats.org/wordprocessingml/2006/main" xmlns:w14="http://schemas.microsoft.com/office/word/2010/wordml" xmlns:w15="http://schemas.microsoft.com/office/word/2012/wordml" xmlns:wpg="http://schemas.microsoft.com/office/word/2010/wordprocessingGroup" xmlns:wpi="http://schemas.microsoft.com/office/word/2010/wordprocessingInk" xmlns:wne="http://schemas.microsoft.com/office/word/2006/wordml" xmlns:wps="http://schemas.microsoft.com/office/word/2010/wordprocessingShape" mc:Ignorable="w14 w15 wp14">
+  <w15:person w15:author="Anders Meidahl">
+    <w15:presenceInfo w15:providerId="Windows Live" w15:userId="8659d8fb926deb7e"/>
+  </w15:person>
+</w15:people>
 </file>
 
 <file path=word/styles.xml><?xml version="1.0" encoding="utf-8"?>
@@ -519,6 +779,104 @@
       <w:szCs w:val="26"/>
     </w:rPr>
   </w:style>
+  <w:style w:type="character" w:styleId="CommentReference">
+    <w:name w:val="annotation reference"/>
+    <w:basedOn w:val="DefaultParagraphFont"/>
+    <w:uiPriority w:val="99"/>
+    <w:semiHidden/>
+    <w:unhideWhenUsed/>
+    <w:rsid w:val="0087758A"/>
+    <w:rPr>
+      <w:sz w:val="16"/>
+      <w:szCs w:val="16"/>
+    </w:rPr>
+  </w:style>
+  <w:style w:type="paragraph" w:styleId="CommentText">
+    <w:name w:val="annotation text"/>
+    <w:basedOn w:val="Normal"/>
+    <w:link w:val="CommentTextChar"/>
+    <w:uiPriority w:val="99"/>
+    <w:semiHidden/>
+    <w:unhideWhenUsed/>
+    <w:rsid w:val="0087758A"/>
+    <w:pPr>
+      <w:spacing w:line="240" w:lineRule="auto"/>
+    </w:pPr>
+    <w:rPr>
+      <w:sz w:val="20"/>
+      <w:szCs w:val="20"/>
+    </w:rPr>
+  </w:style>
+  <w:style w:type="character" w:customStyle="1" w:styleId="CommentTextChar">
+    <w:name w:val="Comment Text Char"/>
+    <w:basedOn w:val="DefaultParagraphFont"/>
+    <w:link w:val="CommentText"/>
+    <w:uiPriority w:val="99"/>
+    <w:semiHidden/>
+    <w:rsid w:val="0087758A"/>
+    <w:rPr>
+      <w:sz w:val="20"/>
+      <w:szCs w:val="20"/>
+    </w:rPr>
+  </w:style>
+  <w:style w:type="paragraph" w:styleId="CommentSubject">
+    <w:name w:val="annotation subject"/>
+    <w:basedOn w:val="CommentText"/>
+    <w:next w:val="CommentText"/>
+    <w:link w:val="CommentSubjectChar"/>
+    <w:uiPriority w:val="99"/>
+    <w:semiHidden/>
+    <w:unhideWhenUsed/>
+    <w:rsid w:val="0087758A"/>
+    <w:rPr>
+      <w:b/>
+      <w:bCs/>
+    </w:rPr>
+  </w:style>
+  <w:style w:type="character" w:customStyle="1" w:styleId="CommentSubjectChar">
+    <w:name w:val="Comment Subject Char"/>
+    <w:basedOn w:val="CommentTextChar"/>
+    <w:link w:val="CommentSubject"/>
+    <w:uiPriority w:val="99"/>
+    <w:semiHidden/>
+    <w:rsid w:val="0087758A"/>
+    <w:rPr>
+      <w:b/>
+      <w:bCs/>
+      <w:sz w:val="20"/>
+      <w:szCs w:val="20"/>
+    </w:rPr>
+  </w:style>
+  <w:style w:type="paragraph" w:styleId="BalloonText">
+    <w:name w:val="Balloon Text"/>
+    <w:basedOn w:val="Normal"/>
+    <w:link w:val="BalloonTextChar"/>
+    <w:uiPriority w:val="99"/>
+    <w:semiHidden/>
+    <w:unhideWhenUsed/>
+    <w:rsid w:val="0087758A"/>
+    <w:pPr>
+      <w:spacing w:after="0" w:line="240" w:lineRule="auto"/>
+    </w:pPr>
+    <w:rPr>
+      <w:rFonts w:ascii="Segoe UI" w:hAnsi="Segoe UI" w:cs="Segoe UI"/>
+      <w:sz w:val="18"/>
+      <w:szCs w:val="18"/>
+    </w:rPr>
+  </w:style>
+  <w:style w:type="character" w:customStyle="1" w:styleId="BalloonTextChar">
+    <w:name w:val="Balloon Text Char"/>
+    <w:basedOn w:val="DefaultParagraphFont"/>
+    <w:link w:val="BalloonText"/>
+    <w:uiPriority w:val="99"/>
+    <w:semiHidden/>
+    <w:rsid w:val="0087758A"/>
+    <w:rPr>
+      <w:rFonts w:ascii="Segoe UI" w:hAnsi="Segoe UI" w:cs="Segoe UI"/>
+      <w:sz w:val="18"/>
+      <w:szCs w:val="18"/>
+    </w:rPr>
+  </w:style>
 </w:styles>
 </file>
 

</xml_diff>

<commit_message>
Sat lidt punktum og komma
</commit_message>
<xml_diff>
--- a/Rapport/UnitTest.docx
+++ b/Rapport/UnitTest.docx
@@ -12,7 +12,19 @@
     </w:p>
     <w:p>
       <w:r>
-        <w:t xml:space="preserve">For at lave et godt produkt og sikre at produktet lever op til product owner’s forventninger bliver produktet udsat for nogle forskellige former for test. Dette er illustreret på </w:t>
+        <w:t>For at lave et godt produkt</w:t>
+      </w:r>
+      <w:r>
+        <w:t>,</w:t>
+      </w:r>
+      <w:r>
+        <w:t xml:space="preserve"> og sikre at produktet lever op til product owner’s forventninger</w:t>
+      </w:r>
+      <w:r>
+        <w:t>,</w:t>
+      </w:r>
+      <w:r>
+        <w:t xml:space="preserve"> bliver produktet udsat for nogle forskellige former for test. Dette er illustreret på </w:t>
       </w:r>
       <w:r>
         <w:fldChar w:fldCharType="begin"/>
@@ -36,10 +48,43 @@
         <w:fldChar w:fldCharType="end"/>
       </w:r>
       <w:r>
-        <w:t xml:space="preserve">, hvor der kan ses at de forskellige test stadier er Unit Test, Integration Test, System Test, Accept Test. </w:t>
-      </w:r>
-      <w:r>
-        <w:t>Gennem udviklingen af Pristjek220 er der brugt FDD, hvilket giver den fordel at man har kunne udvikle en feature til programmet, hvorefter der kan bestemmes om den skal implementeres, og derefter udføre test så den lever op til kravene. På den måde spares der en masse tid til de funktioner som product owner beslutter sig for de ikke vil have. Hvor i mod i TDD hvor man skriver test før man laver features, hvilket giver den fordel at vide om koden lever op til tests kravene med det samme.</w:t>
+        <w:t>, hvor der kan ses de forskellige test stadier</w:t>
+      </w:r>
+      <w:r>
+        <w:t xml:space="preserve"> Unit Test, Integration Test, System Test, Accept Test. </w:t>
+      </w:r>
+      <w:r>
+        <w:t xml:space="preserve">Gennem udviklingen af Pristjek220 er der brugt FDD, hvilket giver den fordel at man </w:t>
+      </w:r>
+      <w:r>
+        <w:t>kan</w:t>
+      </w:r>
+      <w:r>
+        <w:t xml:space="preserve"> udvikle en feature til programmet, hvorefter der kan bestemmes om den skal implementeres</w:t>
+      </w:r>
+      <w:r>
+        <w:t>.</w:t>
+      </w:r>
+      <w:r>
+        <w:t xml:space="preserve"> </w:t>
+      </w:r>
+      <w:r>
+        <w:t>D</w:t>
+      </w:r>
+      <w:r>
+        <w:t xml:space="preserve">erefter udføre test så den lever op til kravene. På den måde spares der en masse tid </w:t>
+      </w:r>
+      <w:r>
+        <w:t>på</w:t>
+      </w:r>
+      <w:r>
+        <w:t xml:space="preserve"> de funktioner som product owner beslutter sig for </w:t>
+      </w:r>
+      <w:r>
+        <w:t>han</w:t>
+      </w:r>
+      <w:r>
+        <w:t xml:space="preserve"> ikke vil have. Hvor i mod i TDD hvor man skriver test før man laver features, hvilket giver den fordel at vide om koden lever op til tests kravene med det samme.</w:t>
       </w:r>
     </w:p>
     <w:p/>
@@ -135,7 +180,21 @@
         <w:t xml:space="preserve"> isoleret fra resten a</w:t>
       </w:r>
       <w:r>
-        <w:t>f systemet, hvilket vil sige at når en klasse f</w:t>
+        <w:t>f systemet</w:t>
+      </w:r>
+      <w:r>
+        <w:t>.</w:t>
+      </w:r>
+      <w:r>
+        <w:t xml:space="preserve"> </w:t>
+      </w:r>
+      <w:r>
+        <w:t>H</w:t>
+      </w:r>
+      <w:bookmarkStart w:id="1" w:name="_GoBack"/>
+      <w:bookmarkEnd w:id="1"/>
+      <w:r>
+        <w:t>vilket vil sige at når en klasse f</w:t>
       </w:r>
       <w:r>
         <w:t>å</w:t>
@@ -183,7 +242,13 @@
         <w:t xml:space="preserve"> </w:t>
       </w:r>
       <w:r>
-        <w:t>Nsubstitute er er også et framework, det bruges til at subtituere de forskellige klasser</w:t>
+        <w:t>Nsubstitute er er også et framework, det bruges til at sub</w:t>
+      </w:r>
+      <w:r>
+        <w:t>s</w:t>
+      </w:r>
+      <w:r>
+        <w:t>tituere de forskellige klasser</w:t>
       </w:r>
       <w:r>
         <w:t>,</w:t>
@@ -338,8 +403,6 @@
         </w:rPr>
         <w:t>SWT PP – 07.1 Integration Test Pattern slide 2.</w:t>
       </w:r>
-      <w:bookmarkStart w:id="1" w:name="_GoBack"/>
-      <w:bookmarkEnd w:id="1"/>
     </w:p>
   </w:footnote>
 </w:footnotes>
@@ -1260,7 +1323,7 @@
 </file>
 
 <file path=customXml/itemProps1.xml><?xml version="1.0" encoding="utf-8"?>
-<ds:datastoreItem xmlns:ds="http://schemas.openxmlformats.org/officeDocument/2006/customXml" ds:itemID="{CA648509-8048-433F-83CF-A7EAA40D092F}">
+<ds:datastoreItem xmlns:ds="http://schemas.openxmlformats.org/officeDocument/2006/customXml" ds:itemID="{D2378125-782B-4941-A321-7759D74A0692}">
   <ds:schemaRefs>
     <ds:schemaRef ds:uri="http://schemas.openxmlformats.org/officeDocument/2006/bibliography"/>
   </ds:schemaRefs>

</xml_diff>

<commit_message>
Rettet Unit Test efter review af gruppen
</commit_message>
<xml_diff>
--- a/Rapport/UnitTest.docx
+++ b/Rapport/UnitTest.docx
@@ -12,27 +12,7 @@
     </w:p>
     <w:p>
       <w:r>
-        <w:t>For at lave et godt produkt</w:t>
-      </w:r>
-      <w:r>
-        <w:t>,</w:t>
-      </w:r>
-      <w:r>
-        <w:t xml:space="preserve"> og sikre at produktet lever op til product </w:t>
-      </w:r>
-      <w:proofErr w:type="spellStart"/>
-      <w:r>
-        <w:t>owner’s</w:t>
-      </w:r>
-      <w:proofErr w:type="spellEnd"/>
-      <w:r>
-        <w:t xml:space="preserve"> forventninger</w:t>
-      </w:r>
-      <w:r>
-        <w:t>,</w:t>
-      </w:r>
-      <w:r>
-        <w:t xml:space="preserve"> bliver produktet udsat for nogle forskellige former for test. Dette er illustreret på </w:t>
+        <w:t xml:space="preserve">For at lave et godt produkt, og sikre at produktet lever op til product owner’s forventninger, bliver produktet udsat for nogle forskellige former for test. Dette er illustreret på </w:t>
       </w:r>
       <w:r>
         <w:fldChar w:fldCharType="begin"/>
@@ -56,270 +36,9 @@
         <w:fldChar w:fldCharType="end"/>
       </w:r>
       <w:r>
-        <w:t>, hvor der kan ses de forskellige test</w:t>
-      </w:r>
-      <w:del w:id="0" w:author="Mette Grønbech" w:date="2016-05-16T17:27:00Z">
-        <w:r>
-          <w:delText xml:space="preserve"> </w:delText>
-        </w:r>
-      </w:del>
-      <w:r>
-        <w:t>stadier</w:t>
-      </w:r>
-      <w:ins w:id="1" w:author="Mette Grønbech" w:date="2016-05-16T17:30:00Z">
-        <w:r>
-          <w:t>,</w:t>
-        </w:r>
-      </w:ins>
-      <w:ins w:id="2" w:author="Mette Grønbech" w:date="2016-05-16T17:27:00Z">
-        <w:r>
-          <w:t xml:space="preserve"> som er</w:t>
-        </w:r>
-      </w:ins>
-      <w:r>
-        <w:t xml:space="preserve"> Unit Test, Integration</w:t>
-      </w:r>
-      <w:ins w:id="3" w:author="Mette Grønbech" w:date="2016-05-16T17:28:00Z">
-        <w:r>
-          <w:t>st</w:t>
-        </w:r>
-      </w:ins>
-      <w:del w:id="4" w:author="Mette Grønbech" w:date="2016-05-16T17:28:00Z">
-        <w:r>
-          <w:delText xml:space="preserve"> T</w:delText>
-        </w:r>
-      </w:del>
-      <w:r>
-        <w:t>est, System</w:t>
-      </w:r>
-      <w:ins w:id="5" w:author="Mette Grønbech" w:date="2016-05-16T17:28:00Z">
-        <w:r>
-          <w:t>t</w:t>
-        </w:r>
-      </w:ins>
-      <w:del w:id="6" w:author="Mette Grønbech" w:date="2016-05-16T17:28:00Z">
-        <w:r>
-          <w:delText xml:space="preserve"> T</w:delText>
-        </w:r>
-      </w:del>
-      <w:r>
-        <w:t>est</w:t>
-      </w:r>
-      <w:del w:id="7" w:author="Mette Grønbech" w:date="2016-05-16T17:28:00Z">
-        <w:r>
-          <w:delText xml:space="preserve">, </w:delText>
-        </w:r>
-      </w:del>
-      <w:ins w:id="8" w:author="Mette Grønbech" w:date="2016-05-16T17:28:00Z">
-        <w:r>
-          <w:t xml:space="preserve"> og</w:t>
-        </w:r>
-        <w:r>
-          <w:t xml:space="preserve"> </w:t>
-        </w:r>
-      </w:ins>
-      <w:r>
-        <w:t>Accept</w:t>
-      </w:r>
-      <w:ins w:id="9" w:author="Mette Grønbech" w:date="2016-05-16T17:28:00Z">
-        <w:r>
-          <w:t>t</w:t>
-        </w:r>
-      </w:ins>
-      <w:del w:id="10" w:author="Mette Grønbech" w:date="2016-05-16T17:28:00Z">
-        <w:r>
-          <w:delText xml:space="preserve"> T</w:delText>
-        </w:r>
-      </w:del>
-      <w:r>
-        <w:t xml:space="preserve">est. </w:t>
-      </w:r>
-      <w:r>
-        <w:t xml:space="preserve">Gennem udviklingen af Pristjek220 er der brugt FDD, </w:t>
-      </w:r>
-      <w:commentRangeStart w:id="11"/>
-      <w:r>
-        <w:t>hvilket giver den fordel</w:t>
-      </w:r>
-      <w:ins w:id="12" w:author="Mette Grønbech" w:date="2016-05-16T17:31:00Z">
-        <w:r>
-          <w:t>,</w:t>
-        </w:r>
-      </w:ins>
-      <w:r>
-        <w:t xml:space="preserve"> at man </w:t>
-      </w:r>
-      <w:r>
-        <w:t>kan</w:t>
-      </w:r>
-      <w:r>
-        <w:t xml:space="preserve"> udvikle en feature til programmet, hvorefter der kan bestemmes</w:t>
-      </w:r>
-      <w:ins w:id="13" w:author="Mette Grønbech" w:date="2016-05-16T17:31:00Z">
-        <w:r>
-          <w:t>,</w:t>
-        </w:r>
-      </w:ins>
-      <w:r>
-        <w:t xml:space="preserve"> om den skal implementeres</w:t>
-      </w:r>
-      <w:r>
-        <w:t>.</w:t>
-      </w:r>
-      <w:commentRangeEnd w:id="11"/>
-      <w:r>
-        <w:rPr>
-          <w:rStyle w:val="CommentReference"/>
-        </w:rPr>
-        <w:commentReference w:id="11"/>
-      </w:r>
-      <w:r>
-        <w:t xml:space="preserve"> </w:t>
-      </w:r>
-      <w:r>
-        <w:t>D</w:t>
-      </w:r>
-      <w:r>
-        <w:t>erefter</w:t>
-      </w:r>
-      <w:ins w:id="14" w:author="Mette Grønbech" w:date="2016-05-16T17:29:00Z">
-        <w:r>
-          <w:t xml:space="preserve"> kan der</w:t>
-        </w:r>
-      </w:ins>
-      <w:r>
-        <w:t xml:space="preserve"> </w:t>
-      </w:r>
-      <w:ins w:id="15" w:author="Mette Grønbech" w:date="2016-05-16T17:29:00Z">
-        <w:r>
-          <w:t>opstilles</w:t>
-        </w:r>
-      </w:ins>
-      <w:del w:id="16" w:author="Mette Grønbech" w:date="2016-05-16T17:29:00Z">
-        <w:r>
-          <w:delText>udføre</w:delText>
-        </w:r>
-      </w:del>
-      <w:r>
-        <w:t xml:space="preserve"> test</w:t>
-      </w:r>
-      <w:ins w:id="17" w:author="Mette Grønbech" w:date="2016-05-16T17:29:00Z">
-        <w:r>
-          <w:t>s</w:t>
-        </w:r>
-      </w:ins>
-      <w:ins w:id="18" w:author="Mette Grønbech" w:date="2016-05-16T17:31:00Z">
-        <w:r>
-          <w:t>,</w:t>
-        </w:r>
-      </w:ins>
-      <w:r>
-        <w:t xml:space="preserve"> så den lever op til kravene. På den måde spares der en masse tid </w:t>
-      </w:r>
-      <w:r>
-        <w:t>på</w:t>
-      </w:r>
-      <w:r>
-        <w:t xml:space="preserve"> de funktioner</w:t>
-      </w:r>
-      <w:ins w:id="19" w:author="Mette Grønbech" w:date="2016-05-16T17:31:00Z">
-        <w:r>
-          <w:t>,</w:t>
-        </w:r>
-      </w:ins>
-      <w:r>
-        <w:t xml:space="preserve"> som product </w:t>
-      </w:r>
-      <w:proofErr w:type="spellStart"/>
-      <w:r>
-        <w:t>owner</w:t>
-      </w:r>
-      <w:proofErr w:type="spellEnd"/>
-      <w:r>
-        <w:t xml:space="preserve"> beslutter sig for</w:t>
-      </w:r>
-      <w:ins w:id="20" w:author="Mette Grønbech" w:date="2016-05-16T17:29:00Z">
-        <w:r>
-          <w:t>,</w:t>
-        </w:r>
-      </w:ins>
-      <w:r>
-        <w:t xml:space="preserve"> </w:t>
-      </w:r>
-      <w:r>
-        <w:t>han</w:t>
-      </w:r>
-      <w:r>
-        <w:t xml:space="preserve"> ikke vil have. </w:t>
-      </w:r>
-      <w:commentRangeStart w:id="21"/>
-      <w:del w:id="22" w:author="Mette Grønbech" w:date="2016-05-16T17:30:00Z">
-        <w:r>
-          <w:delText>Hvor i mod</w:delText>
-        </w:r>
-      </w:del>
-      <w:ins w:id="23" w:author="Mette Grønbech" w:date="2016-05-16T17:30:00Z">
-        <w:r>
-          <w:t>Det er modsat</w:t>
-        </w:r>
-      </w:ins>
-      <w:r>
-        <w:t xml:space="preserve"> i TDD</w:t>
-      </w:r>
-      <w:ins w:id="24" w:author="Mette Grønbech" w:date="2016-05-16T17:30:00Z">
-        <w:r>
-          <w:t>,</w:t>
-        </w:r>
-      </w:ins>
-      <w:r>
-        <w:t xml:space="preserve"> hvor man skriver test</w:t>
-      </w:r>
-      <w:ins w:id="25" w:author="Mette Grønbech" w:date="2016-05-16T17:30:00Z">
-        <w:r>
-          <w:t>s,</w:t>
-        </w:r>
-      </w:ins>
-      <w:r>
-        <w:t xml:space="preserve"> før man laver features, hvilket giver den fordel</w:t>
-      </w:r>
-      <w:ins w:id="26" w:author="Mette Grønbech" w:date="2016-05-16T17:30:00Z">
-        <w:r>
-          <w:t>,</w:t>
-        </w:r>
-      </w:ins>
-      <w:r>
-        <w:t xml:space="preserve"> at</w:t>
-      </w:r>
-      <w:ins w:id="27" w:author="Mette Grønbech" w:date="2016-05-16T17:30:00Z">
-        <w:r>
-          <w:t xml:space="preserve"> man ved</w:t>
-        </w:r>
-      </w:ins>
-      <w:del w:id="28" w:author="Mette Grønbech" w:date="2016-05-16T17:30:00Z">
-        <w:r>
-          <w:delText xml:space="preserve"> vide</w:delText>
-        </w:r>
-      </w:del>
-      <w:r>
-        <w:t xml:space="preserve"> om koden lever op til test</w:t>
-      </w:r>
-      <w:del w:id="29" w:author="Mette Grønbech" w:date="2016-05-16T17:30:00Z">
-        <w:r>
-          <w:delText xml:space="preserve">s </w:delText>
-        </w:r>
-      </w:del>
-      <w:r>
-        <w:t>kravene med det samme.</w:t>
-      </w:r>
-      <w:commentRangeEnd w:id="21"/>
-      <w:r>
-        <w:rPr>
-          <w:rStyle w:val="CommentReference"/>
-        </w:rPr>
-        <w:commentReference w:id="21"/>
-      </w:r>
-    </w:p>
-    <w:p/>
+        <w:t>, hvor der kan ses de forskellige teststadier, som er unittest, integrationstest, systemtest, accept test. Gennem udviklingen af Pristjek220 er der brugt FDD, hvilket giver den fordel at man kan udvikle en feature til programmet, hvorefter der kan bestemmes om den skal sættes i produktion. Derefter kan der opstilles tests, således at den lever op til kravene. På den måde spares der en masse tid på de funktioner, som product owner beslutter sig for, han ikke vil have. TDD er modsat, der skrives test før man laver features, hvilket giver den fordel, at koden lever op til testenes kravene med det samme.</w:t>
+      </w:r>
+    </w:p>
     <w:p>
       <w:pPr>
         <w:keepNext/>
@@ -327,10 +46,10 @@
       <w:r>
         <w:rPr>
           <w:noProof/>
-          <w:lang w:val="en-GB" w:eastAsia="en-GB"/>
+          <w:lang w:eastAsia="da-DK"/>
         </w:rPr>
         <w:drawing>
-          <wp:inline distT="0" distB="0" distL="0" distR="0" wp14:anchorId="39B9E8FE" wp14:editId="03413FA5">
+          <wp:inline distT="0" distB="0" distL="0" distR="0" wp14:anchorId="0E2FB6A6" wp14:editId="577EBC58">
             <wp:extent cx="3825240" cy="1813026"/>
             <wp:effectExtent l="0" t="0" r="3810" b="0"/>
             <wp:docPr id="1" name="Picture 1"/>
@@ -345,7 +64,7 @@
                     <pic:cNvPicPr/>
                   </pic:nvPicPr>
                   <pic:blipFill>
-                    <a:blip r:embed="rId9"/>
+                    <a:blip r:embed="rId7"/>
                     <a:stretch>
                       <a:fillRect/>
                     </a:stretch>
@@ -370,7 +89,7 @@
       <w:pPr>
         <w:pStyle w:val="Caption"/>
       </w:pPr>
-      <w:bookmarkStart w:id="30" w:name="_Ref451178876"/>
+      <w:bookmarkStart w:id="0" w:name="_Ref451178876"/>
       <w:r>
         <w:t xml:space="preserve">Figur </w:t>
       </w:r>
@@ -395,7 +114,7 @@
         </w:rPr>
         <w:fldChar w:fldCharType="end"/>
       </w:r>
-      <w:bookmarkEnd w:id="30"/>
+      <w:bookmarkEnd w:id="0"/>
       <w:r>
         <w:t>: V-model for udvikling af produkt.</w:t>
       </w:r>
@@ -416,462 +135,7 @@
     </w:p>
     <w:p>
       <w:r>
-        <w:t>Unit test</w:t>
-      </w:r>
-      <w:ins w:id="31" w:author="Mette Grønbech" w:date="2016-05-16T17:21:00Z">
-        <w:r>
-          <w:t>ning</w:t>
-        </w:r>
-      </w:ins>
-      <w:r>
-        <w:t xml:space="preserve"> er det første teststadie</w:t>
-      </w:r>
-      <w:ins w:id="32" w:author="Mette Grønbech" w:date="2016-05-16T17:21:00Z">
-        <w:r>
-          <w:t>,</w:t>
-        </w:r>
-      </w:ins>
-      <w:r>
-        <w:t xml:space="preserve"> som programmet kommer igennem, da det</w:t>
-      </w:r>
-      <w:r>
-        <w:t xml:space="preserve"> tester de individuelle klasser</w:t>
-      </w:r>
-      <w:r>
-        <w:t xml:space="preserve"> isoleret fra resten a</w:t>
-      </w:r>
-      <w:r>
-        <w:t>f systemet</w:t>
-      </w:r>
-      <w:r>
-        <w:t>.</w:t>
-      </w:r>
-      <w:r>
-        <w:t xml:space="preserve"> </w:t>
-      </w:r>
-      <w:del w:id="33" w:author="Mette Grønbech" w:date="2016-05-16T17:22:00Z">
-        <w:r>
-          <w:delText>H</w:delText>
-        </w:r>
-        <w:r>
-          <w:delText xml:space="preserve">vilket </w:delText>
-        </w:r>
-      </w:del>
-      <w:ins w:id="34" w:author="Mette Grønbech" w:date="2016-05-16T17:22:00Z">
-        <w:r>
-          <w:t>D</w:t>
-        </w:r>
-        <w:r>
-          <w:t xml:space="preserve">et </w:t>
-        </w:r>
-      </w:ins>
-      <w:r>
-        <w:t>vil sige at når en klasse f</w:t>
-      </w:r>
-      <w:r>
-        <w:t>å</w:t>
-      </w:r>
-      <w:r>
-        <w:t>r tilføjet en funktion</w:t>
-      </w:r>
-      <w:ins w:id="35" w:author="Mette Grønbech" w:date="2016-05-16T17:22:00Z">
-        <w:r>
-          <w:t>,</w:t>
-        </w:r>
-      </w:ins>
-      <w:r>
-        <w:t xml:space="preserve"> kan den testes uafhængigt af</w:t>
-      </w:r>
-      <w:ins w:id="36" w:author="Mette Grønbech" w:date="2016-05-16T17:22:00Z">
-        <w:r>
-          <w:t>,</w:t>
-        </w:r>
-      </w:ins>
-      <w:r>
-        <w:t xml:space="preserve"> hvor langt udviklingen af resten af systemet er. Gennem unit test</w:t>
-      </w:r>
-      <w:ins w:id="37" w:author="Mette Grønbech" w:date="2016-05-16T17:22:00Z">
-        <w:r>
-          <w:t>ning</w:t>
-        </w:r>
-      </w:ins>
-      <w:r>
-        <w:t xml:space="preserve"> sikres der</w:t>
-      </w:r>
-      <w:ins w:id="38" w:author="Mette Grønbech" w:date="2016-05-16T17:22:00Z">
-        <w:r>
-          <w:t>,</w:t>
-        </w:r>
-      </w:ins>
-      <w:r>
-        <w:t xml:space="preserve"> at hver klasse </w:t>
-      </w:r>
-      <w:ins w:id="39" w:author="Mette Grønbech" w:date="2016-05-16T17:22:00Z">
-        <w:r>
-          <w:t xml:space="preserve">individuelt </w:t>
-        </w:r>
-      </w:ins>
-      <w:r>
-        <w:t>opfører sig på de</w:t>
-      </w:r>
-      <w:r>
-        <w:t>n</w:t>
-      </w:r>
-      <w:r>
-        <w:t xml:space="preserve"> forvente</w:t>
-      </w:r>
-      <w:r>
-        <w:t>de</w:t>
-      </w:r>
-      <w:r>
-        <w:t xml:space="preserve"> måde ved de giv</w:t>
-      </w:r>
-      <w:r>
-        <w:t>ne</w:t>
-      </w:r>
-      <w:r>
-        <w:t xml:space="preserve"> inputs, og derved bliver programmet kvalitetssikret, så det lever op til forbrugernes forventninger. </w:t>
-      </w:r>
-      <w:commentRangeStart w:id="40"/>
-      <w:r>
-        <w:t xml:space="preserve">Til </w:t>
-      </w:r>
-      <w:del w:id="41" w:author="Mette Grønbech" w:date="2016-05-16T17:23:00Z">
-        <w:r>
-          <w:delText xml:space="preserve">Unit </w:delText>
-        </w:r>
-      </w:del>
-      <w:ins w:id="42" w:author="Mette Grønbech" w:date="2016-05-16T17:23:00Z">
-        <w:r>
-          <w:t>u</w:t>
-        </w:r>
-        <w:r>
-          <w:t xml:space="preserve">nit </w:t>
-        </w:r>
-      </w:ins>
-      <w:r>
-        <w:t xml:space="preserve">test af Pristjek220 er der blevet benyttet </w:t>
-      </w:r>
-      <w:proofErr w:type="spellStart"/>
-      <w:r>
-        <w:t>Nunit</w:t>
-      </w:r>
-      <w:proofErr w:type="spellEnd"/>
-      <w:r>
-        <w:t xml:space="preserve"> Frameworket</w:t>
-      </w:r>
-      <w:r>
-        <w:t xml:space="preserve"> og </w:t>
-      </w:r>
-      <w:proofErr w:type="spellStart"/>
-      <w:r>
-        <w:t>Nsubstitute</w:t>
-      </w:r>
-      <w:proofErr w:type="spellEnd"/>
-      <w:r>
-        <w:t>,</w:t>
-      </w:r>
-      <w:r>
-        <w:t xml:space="preserve"> til at kunne opstille de forskellige test</w:t>
-      </w:r>
-      <w:del w:id="43" w:author="Mette Grønbech" w:date="2016-05-16T17:23:00Z">
-        <w:r>
-          <w:delText xml:space="preserve"> </w:delText>
-        </w:r>
-      </w:del>
-      <w:r>
-        <w:t>scenarier</w:t>
-      </w:r>
-      <w:r>
-        <w:t>,</w:t>
-      </w:r>
-      <w:r>
-        <w:t xml:space="preserve"> og lave </w:t>
-      </w:r>
-      <w:ins w:id="44" w:author="Mette Grønbech" w:date="2016-05-16T17:23:00Z">
-        <w:r>
-          <w:t>u</w:t>
-        </w:r>
-      </w:ins>
-      <w:del w:id="45" w:author="Mette Grønbech" w:date="2016-05-16T17:23:00Z">
-        <w:r>
-          <w:delText>U</w:delText>
-        </w:r>
-      </w:del>
-      <w:r>
-        <w:t>nit testene automatiske.</w:t>
-      </w:r>
-      <w:commentRangeEnd w:id="40"/>
-      <w:r>
-        <w:rPr>
-          <w:rStyle w:val="CommentReference"/>
-        </w:rPr>
-        <w:commentReference w:id="40"/>
-      </w:r>
-      <w:r>
-        <w:t xml:space="preserve"> </w:t>
-      </w:r>
-      <w:proofErr w:type="spellStart"/>
-      <w:r>
-        <w:t>Nsubstitute</w:t>
-      </w:r>
-      <w:proofErr w:type="spellEnd"/>
-      <w:del w:id="46" w:author="Mette Grønbech" w:date="2016-05-16T17:23:00Z">
-        <w:r>
-          <w:delText xml:space="preserve"> er</w:delText>
-        </w:r>
-      </w:del>
-      <w:r>
-        <w:t xml:space="preserve"> er også et framework, </w:t>
-      </w:r>
-      <w:del w:id="47" w:author="Mette Grønbech" w:date="2016-05-16T17:24:00Z">
-        <w:r>
-          <w:delText xml:space="preserve">det </w:delText>
-        </w:r>
-      </w:del>
-      <w:ins w:id="48" w:author="Mette Grønbech" w:date="2016-05-16T17:24:00Z">
-        <w:r>
-          <w:t>som</w:t>
-        </w:r>
-        <w:r>
-          <w:t xml:space="preserve"> </w:t>
-        </w:r>
-      </w:ins>
-      <w:r>
-        <w:t>bruges til at sub</w:t>
-      </w:r>
-      <w:r>
-        <w:t>s</w:t>
-      </w:r>
-      <w:r>
-        <w:t>tituere de forskellige klasser</w:t>
-      </w:r>
-      <w:r>
-        <w:t>,</w:t>
-      </w:r>
-      <w:r>
-        <w:t xml:space="preserve"> som klassen</w:t>
-      </w:r>
-      <w:ins w:id="49" w:author="Mette Grønbech" w:date="2016-05-16T17:24:00Z">
-        <w:r>
-          <w:t>,</w:t>
-        </w:r>
-      </w:ins>
-      <w:r>
-        <w:t xml:space="preserve"> der test</w:t>
-      </w:r>
-      <w:r>
-        <w:t>e</w:t>
-      </w:r>
-      <w:r>
-        <w:t>s</w:t>
-      </w:r>
-      <w:r>
-        <w:t>, har relationer til.</w:t>
-      </w:r>
-      <w:r>
-        <w:t xml:space="preserve"> </w:t>
-      </w:r>
-      <w:r>
-        <w:t>D</w:t>
-      </w:r>
-      <w:r>
-        <w:t>erved isolere</w:t>
-      </w:r>
-      <w:r>
-        <w:t>s</w:t>
-      </w:r>
-      <w:r>
-        <w:t xml:space="preserve"> klassen fra resten af systemet. </w:t>
-      </w:r>
-      <w:r>
-        <w:t xml:space="preserve">Det at automatisere testene giver den </w:t>
-      </w:r>
-      <w:bookmarkStart w:id="50" w:name="_GoBack"/>
-      <w:bookmarkEnd w:id="50"/>
-      <w:r>
-        <w:t>fordel</w:t>
-      </w:r>
-      <w:ins w:id="51" w:author="Mette Grønbech" w:date="2016-05-16T17:24:00Z">
-        <w:r>
-          <w:t>,</w:t>
-        </w:r>
-      </w:ins>
-      <w:r>
-        <w:t xml:space="preserve"> at programmøren ikke skal bruge tid på at teste manuelt flere gange. Derudover giver automatiske test muligheden for</w:t>
-      </w:r>
-      <w:ins w:id="52" w:author="Mette Grønbech" w:date="2016-05-16T17:24:00Z">
-        <w:r>
-          <w:t>,</w:t>
-        </w:r>
-      </w:ins>
-      <w:r>
-        <w:t xml:space="preserve"> at koden kan optimeres efterhånden</w:t>
-      </w:r>
-      <w:r>
-        <w:t>.</w:t>
-      </w:r>
-      <w:r>
-        <w:t xml:space="preserve"> </w:t>
-      </w:r>
-      <w:r>
-        <w:t xml:space="preserve">Denne optimering kan så blive kørt igennem de automatiserede </w:t>
-      </w:r>
-      <w:r>
-        <w:t>test</w:t>
-      </w:r>
-      <w:r>
-        <w:t>s</w:t>
-      </w:r>
-      <w:r>
-        <w:t xml:space="preserve">, uden at skulle bruge for lang tid på at teste </w:t>
-      </w:r>
-      <w:r>
-        <w:t xml:space="preserve">manuelt, </w:t>
-      </w:r>
-      <w:r>
-        <w:t xml:space="preserve">at funktionaliteten stadig </w:t>
-      </w:r>
-      <w:ins w:id="53" w:author="Mette Grønbech" w:date="2016-05-16T17:25:00Z">
-        <w:r>
-          <w:t>funger</w:t>
-        </w:r>
-      </w:ins>
-      <w:r>
-        <w:t xml:space="preserve">er </w:t>
-      </w:r>
-      <w:ins w:id="54" w:author="Mette Grønbech" w:date="2016-05-16T17:25:00Z">
-        <w:r>
-          <w:t>som den skal</w:t>
-        </w:r>
-      </w:ins>
-      <w:del w:id="55" w:author="Mette Grønbech" w:date="2016-05-16T17:25:00Z">
-        <w:r>
-          <w:delText>der</w:delText>
-        </w:r>
-      </w:del>
-      <w:r>
-        <w:t>.</w:t>
-      </w:r>
-      <w:r>
-        <w:t xml:space="preserve"> Automatiske unit test</w:t>
-      </w:r>
-      <w:ins w:id="56" w:author="Mette Grønbech" w:date="2016-05-16T17:25:00Z">
-        <w:r>
-          <w:t>s</w:t>
-        </w:r>
-      </w:ins>
-      <w:r>
-        <w:t xml:space="preserve"> er dog ikke den gyldne hammer</w:t>
-      </w:r>
-      <w:ins w:id="57" w:author="Mette Grønbech" w:date="2016-05-16T17:25:00Z">
-        <w:r>
-          <w:t>,</w:t>
-        </w:r>
-      </w:ins>
-      <w:r>
-        <w:t xml:space="preserve"> der løser alle problemer</w:t>
-      </w:r>
-      <w:ins w:id="58" w:author="Mette Grønbech" w:date="2016-05-16T17:25:00Z">
-        <w:r>
-          <w:t>,</w:t>
-        </w:r>
-      </w:ins>
-      <w:r>
-        <w:t xml:space="preserve"> da de automatisere</w:t>
-      </w:r>
-      <w:ins w:id="59" w:author="Mette Grønbech" w:date="2016-05-16T17:25:00Z">
-        <w:r>
-          <w:t>de</w:t>
-        </w:r>
-      </w:ins>
-      <w:del w:id="60" w:author="Mette Grønbech" w:date="2016-05-16T17:25:00Z">
-        <w:r>
-          <w:delText>t</w:delText>
-        </w:r>
-      </w:del>
-      <w:r>
-        <w:t xml:space="preserve"> test</w:t>
-      </w:r>
-      <w:ins w:id="61" w:author="Mette Grønbech" w:date="2016-05-16T17:25:00Z">
-        <w:r>
-          <w:t>s</w:t>
-        </w:r>
-      </w:ins>
-      <w:r>
-        <w:t xml:space="preserve"> kun tester</w:t>
-      </w:r>
-      <w:ins w:id="62" w:author="Mette Grønbech" w:date="2016-05-16T17:25:00Z">
-        <w:r>
-          <w:t>,</w:t>
-        </w:r>
-      </w:ins>
-      <w:r>
-        <w:t xml:space="preserve"> det de er lavet til at teste, hvilket vil sige</w:t>
-      </w:r>
-      <w:ins w:id="63" w:author="Mette Grønbech" w:date="2016-05-16T17:25:00Z">
-        <w:r>
-          <w:t>,</w:t>
-        </w:r>
-      </w:ins>
-      <w:r>
-        <w:t xml:space="preserve"> at nogle ting kan blive overset. Derudover er der nogle ting</w:t>
-      </w:r>
-      <w:ins w:id="64" w:author="Mette Grønbech" w:date="2016-05-16T17:26:00Z">
-        <w:r>
-          <w:t>,</w:t>
-        </w:r>
-      </w:ins>
-      <w:r>
-        <w:t xml:space="preserve"> som </w:t>
-      </w:r>
-      <w:del w:id="65" w:author="Mette Grønbech" w:date="2016-05-16T17:26:00Z">
-        <w:r>
-          <w:delText xml:space="preserve">Unit </w:delText>
-        </w:r>
-      </w:del>
-      <w:ins w:id="66" w:author="Mette Grønbech" w:date="2016-05-16T17:26:00Z">
-        <w:r>
-          <w:t>u</w:t>
-        </w:r>
-        <w:r>
-          <w:t xml:space="preserve">nit </w:t>
-        </w:r>
-      </w:ins>
-      <w:r>
-        <w:t>test</w:t>
-      </w:r>
-      <w:ins w:id="67" w:author="Mette Grønbech" w:date="2016-05-16T17:26:00Z">
-        <w:r>
-          <w:t>s</w:t>
-        </w:r>
-      </w:ins>
-      <w:r>
-        <w:t xml:space="preserve"> ikke kan teste</w:t>
-      </w:r>
-      <w:ins w:id="68" w:author="Mette Grønbech" w:date="2016-05-16T17:26:00Z">
-        <w:r>
-          <w:t>,</w:t>
-        </w:r>
-      </w:ins>
-      <w:r>
-        <w:t xml:space="preserve"> så</w:t>
-      </w:r>
-      <w:del w:id="69" w:author="Mette Grønbech" w:date="2016-05-16T17:26:00Z">
-        <w:r>
-          <w:delText xml:space="preserve"> </w:delText>
-        </w:r>
-      </w:del>
-      <w:r>
-        <w:t>som brugervenlighed og hvordan den enkelte klasse opfører sig</w:t>
-      </w:r>
-      <w:ins w:id="70" w:author="Mette Grønbech" w:date="2016-05-16T17:26:00Z">
-        <w:r>
-          <w:t>,</w:t>
-        </w:r>
-      </w:ins>
-      <w:r>
-        <w:t xml:space="preserve"> når den sættes sammen med resten af systemet.</w:t>
+        <w:t>Unit testning er det første teststadie, som programmet kommer igennem, da det tester de individuelle klasser isoleret fra resten af systemet. Det vil sige at når en klasse får tilføjet en funktion, kan den testes uafhængigt af, hvor langt udviklingen af resten af systemet er. Gennem unit testning sikres der, at hver klasse individuelt opfører sig på den forventede måde ved de givne inputs, og derved bliver programmet kvalitetssikret, så det lever op til forbrugernes forventninger. Til unittest af Pristjek220 er der blevet benyttet Nunit frameworket og Nsubstitute, til at kunne opstille de forskellige testscenarier, og lave unittestene automatiske. Nsubstitute er også et framework, som bruges til at substituere de forskellige klasser, som klassen, der testes, har relationer til. Derved isoleres klassen fra resten af systemet. Det at automatisere testene giver den fordel at programmøren ikke skal bruge tid på at teste manuelt flere gange. Derudover giver automatiske test muligheden for, at koden kan optimeres efterhånden. Denne optimering kan så blive kørt igennem de automatiserede tests, uden at skulle bruge for lang tid på at teste manuelt, at funktionaliteten stadig fungere, som den skal. Automatiske unittests er dog ikke den gyldne hammer, der løser alle problemer, da de automatiserede tests kun tester, det de er lavet til at teste, hvilket vil sige, at nogle ting, kan blive overset. Derudover er der nogle ting som unittests ikke kan teste, så som brugervenlighed og hvordan den enkelte klasse opfører sig, når den sættes sammen med resten af systemet.</w:t>
       </w:r>
     </w:p>
     <w:p>
@@ -879,11 +143,13 @@
         <w:pStyle w:val="Heading2"/>
       </w:pPr>
       <w:r>
-        <w:lastRenderedPageBreak/>
         <w:t>Integrations test</w:t>
       </w:r>
     </w:p>
-    <w:p/>
+    <w:p>
+      <w:bookmarkStart w:id="1" w:name="_GoBack"/>
+      <w:bookmarkEnd w:id="1"/>
+    </w:p>
     <w:sectPr>
       <w:pgSz w:w="11906" w:h="16838"/>
       <w:pgMar w:top="1440" w:right="1440" w:bottom="1440" w:left="1440" w:header="708" w:footer="708" w:gutter="0"/>
@@ -894,95 +160,6 @@
 </w:document>
 </file>
 
-<file path=word/comments.xml><?xml version="1.0" encoding="utf-8"?>
-<w:comments xmlns:wpc="http://schemas.microsoft.com/office/word/2010/wordprocessingCanvas" xmlns:mc="http://schemas.openxmlformats.org/markup-compatibility/2006" xmlns:o="urn:schemas-microsoft-com:office:office" xmlns:r="http://schemas.openxmlformats.org/officeDocument/2006/relationships" xmlns:m="http://schemas.openxmlformats.org/officeDocument/2006/math" xmlns:v="urn:schemas-microsoft-com:vml" xmlns:wp14="http://schemas.microsoft.com/office/word/2010/wordprocessingDrawing" xmlns:wp="http://schemas.openxmlformats.org/drawingml/2006/wordprocessingDrawing" xmlns:w10="urn:schemas-microsoft-com:office:word" xmlns:w="http://schemas.openxmlformats.org/wordprocessingml/2006/main" xmlns:w14="http://schemas.microsoft.com/office/word/2010/wordml" xmlns:w15="http://schemas.microsoft.com/office/word/2012/wordml" xmlns:wpg="http://schemas.microsoft.com/office/word/2010/wordprocessingGroup" xmlns:wpi="http://schemas.microsoft.com/office/word/2010/wordprocessingInk" xmlns:wne="http://schemas.microsoft.com/office/word/2006/wordml" xmlns:wps="http://schemas.microsoft.com/office/word/2010/wordprocessingShape" mc:Ignorable="w14 w15 wp14">
-  <w:comment w:id="11" w:author="Mette Grønbech" w:date="2016-05-16T17:28:00Z" w:initials="MG">
-    <w:p>
-      <w:pPr>
-        <w:pStyle w:val="CommentText"/>
-      </w:pPr>
-      <w:r>
-        <w:rPr>
-          <w:rStyle w:val="CommentReference"/>
-        </w:rPr>
-        <w:annotationRef/>
-      </w:r>
-      <w:r>
-        <w:t xml:space="preserve">Tror ikke jeg er med på hvad du mener når du skriver ”hvorefter der kan bestemmes om den skal implementeres”. Når man har udviklet den har man vel allerede implementeret den? </w:t>
-      </w:r>
-      <w:r>
-        <w:sym w:font="Wingdings" w:char="F04A"/>
-      </w:r>
-    </w:p>
-  </w:comment>
-  <w:comment w:id="21" w:author="Mette Grønbech" w:date="2016-05-16T17:29:00Z" w:initials="MG">
-    <w:p>
-      <w:pPr>
-        <w:pStyle w:val="CommentText"/>
-      </w:pPr>
-      <w:r>
-        <w:rPr>
-          <w:rStyle w:val="CommentReference"/>
-        </w:rPr>
-        <w:annotationRef/>
-      </w:r>
-      <w:r>
-        <w:t xml:space="preserve">Måske også lige nævne det med at man ikke kommer til at lave </w:t>
-      </w:r>
-      <w:proofErr w:type="spellStart"/>
-      <w:r>
-        <w:t>whitebox</w:t>
-      </w:r>
-      <w:proofErr w:type="spellEnd"/>
-      <w:r>
-        <w:t xml:space="preserve"> test på samme måde som man kan komme til ved FDD</w:t>
-      </w:r>
-    </w:p>
-  </w:comment>
-  <w:comment w:id="40" w:author="Mette Grønbech" w:date="2016-05-16T17:32:00Z" w:initials="MG">
-    <w:p>
-      <w:pPr>
-        <w:pStyle w:val="CommentText"/>
-      </w:pPr>
-      <w:r>
-        <w:t xml:space="preserve">Ved ikke om man </w:t>
-      </w:r>
-      <w:r>
-        <w:rPr>
-          <w:rStyle w:val="CommentReference"/>
-        </w:rPr>
-        <w:annotationRef/>
-      </w:r>
-      <w:r>
-        <w:rPr>
-          <w:rStyle w:val="CommentReference"/>
-        </w:rPr>
-        <w:t>m</w:t>
-      </w:r>
-      <w:r>
-        <w:t xml:space="preserve">åske lige kort skal nævne at unit tests er noget </w:t>
-      </w:r>
-      <w:r>
-        <w:t xml:space="preserve">man skriver som kode, og som derfor automatisk arbejder på projektets source </w:t>
-      </w:r>
-      <w:proofErr w:type="spellStart"/>
-      <w:r>
-        <w:t>code</w:t>
-      </w:r>
-      <w:proofErr w:type="spellEnd"/>
-    </w:p>
-  </w:comment>
-</w:comments>
-</file>
-
-<file path=word/commentsExtended.xml><?xml version="1.0" encoding="utf-8"?>
-<w15:commentsEx xmlns:wpc="http://schemas.microsoft.com/office/word/2010/wordprocessingCanvas" xmlns:mc="http://schemas.openxmlformats.org/markup-compatibility/2006" xmlns:o="urn:schemas-microsoft-com:office:office" xmlns:r="http://schemas.openxmlformats.org/officeDocument/2006/relationships" xmlns:m="http://schemas.openxmlformats.org/officeDocument/2006/math" xmlns:v="urn:schemas-microsoft-com:vml" xmlns:wp14="http://schemas.microsoft.com/office/word/2010/wordprocessingDrawing" xmlns:wp="http://schemas.openxmlformats.org/drawingml/2006/wordprocessingDrawing" xmlns:w10="urn:schemas-microsoft-com:office:word" xmlns:w="http://schemas.openxmlformats.org/wordprocessingml/2006/main" xmlns:w14="http://schemas.microsoft.com/office/word/2010/wordml" xmlns:w15="http://schemas.microsoft.com/office/word/2012/wordml" xmlns:wpg="http://schemas.microsoft.com/office/word/2010/wordprocessingGroup" xmlns:wpi="http://schemas.microsoft.com/office/word/2010/wordprocessingInk" xmlns:wne="http://schemas.microsoft.com/office/word/2006/wordml" xmlns:wps="http://schemas.microsoft.com/office/word/2010/wordprocessingShape" mc:Ignorable="w14 w15 wp14">
-  <w15:commentEx w15:paraId="17935DD8" w15:done="0"/>
-  <w15:commentEx w15:paraId="66074D61" w15:done="0"/>
-  <w15:commentEx w15:paraId="62DF8F57" w15:done="0"/>
-</w15:commentsEx>
-</file>
-
 <file path=word/endnotes.xml><?xml version="1.0" encoding="utf-8"?>
 <w:endnotes xmlns:wpc="http://schemas.microsoft.com/office/word/2010/wordprocessingCanvas" xmlns:mc="http://schemas.openxmlformats.org/markup-compatibility/2006" xmlns:o="urn:schemas-microsoft-com:office:office" xmlns:r="http://schemas.openxmlformats.org/officeDocument/2006/relationships" xmlns:m="http://schemas.openxmlformats.org/officeDocument/2006/math" xmlns:v="urn:schemas-microsoft-com:vml" xmlns:wp14="http://schemas.microsoft.com/office/word/2010/wordprocessingDrawing" xmlns:wp="http://schemas.openxmlformats.org/drawingml/2006/wordprocessingDrawing" xmlns:w10="urn:schemas-microsoft-com:office:word" xmlns:w="http://schemas.openxmlformats.org/wordprocessingml/2006/main" xmlns:w14="http://schemas.microsoft.com/office/word/2010/wordml" xmlns:w15="http://schemas.microsoft.com/office/word/2012/wordml" xmlns:wpg="http://schemas.microsoft.com/office/word/2010/wordprocessingGroup" xmlns:wpi="http://schemas.microsoft.com/office/word/2010/wordprocessingInk" xmlns:wne="http://schemas.microsoft.com/office/word/2006/wordml" xmlns:wps="http://schemas.microsoft.com/office/word/2010/wordprocessingShape" mc:Ignorable="w14 w15 wp14">
   <w:endnote w:type="separator" w:id="-1">
@@ -1059,14 +236,6 @@
     </w:p>
   </w:footnote>
 </w:footnotes>
-</file>
-
-<file path=word/people.xml><?xml version="1.0" encoding="utf-8"?>
-<w15:people xmlns:wpc="http://schemas.microsoft.com/office/word/2010/wordprocessingCanvas" xmlns:mc="http://schemas.openxmlformats.org/markup-compatibility/2006" xmlns:o="urn:schemas-microsoft-com:office:office" xmlns:r="http://schemas.openxmlformats.org/officeDocument/2006/relationships" xmlns:m="http://schemas.openxmlformats.org/officeDocument/2006/math" xmlns:v="urn:schemas-microsoft-com:vml" xmlns:wp14="http://schemas.microsoft.com/office/word/2010/wordprocessingDrawing" xmlns:wp="http://schemas.openxmlformats.org/drawingml/2006/wordprocessingDrawing" xmlns:w10="urn:schemas-microsoft-com:office:word" xmlns:w="http://schemas.openxmlformats.org/wordprocessingml/2006/main" xmlns:w14="http://schemas.microsoft.com/office/word/2010/wordml" xmlns:w15="http://schemas.microsoft.com/office/word/2012/wordml" xmlns:wpg="http://schemas.microsoft.com/office/word/2010/wordprocessingGroup" xmlns:wpi="http://schemas.microsoft.com/office/word/2010/wordprocessingInk" xmlns:wne="http://schemas.microsoft.com/office/word/2006/wordml" xmlns:wps="http://schemas.microsoft.com/office/word/2010/wordprocessingShape" mc:Ignorable="w14 w15 wp14">
-  <w15:person w15:author="Mette Grønbech">
-    <w15:presenceInfo w15:providerId="Windows Live" w15:userId="ab922a974fce90f5"/>
-  </w15:person>
-</w15:people>
 </file>
 
 <file path=word/styles.xml><?xml version="1.0" encoding="utf-8"?>
@@ -1462,6 +631,7 @@
   <w:style w:type="paragraph" w:default="1" w:styleId="Normal">
     <w:name w:val="Normal"/>
     <w:qFormat/>
+    <w:rsid w:val="00567568"/>
   </w:style>
   <w:style w:type="paragraph" w:styleId="Heading1">
     <w:name w:val="heading 1"/>
@@ -1984,7 +1154,7 @@
 </file>
 
 <file path=customXml/itemProps1.xml><?xml version="1.0" encoding="utf-8"?>
-<ds:datastoreItem xmlns:ds="http://schemas.openxmlformats.org/officeDocument/2006/customXml" ds:itemID="{6B25890D-2D30-4992-9716-25798454829F}">
+<ds:datastoreItem xmlns:ds="http://schemas.openxmlformats.org/officeDocument/2006/customXml" ds:itemID="{A49B8B4B-858E-4B33-ACB1-88B0D3988BE1}">
   <ds:schemaRefs>
     <ds:schemaRef ds:uri="http://schemas.openxmlformats.org/officeDocument/2006/bibliography"/>
   </ds:schemaRefs>

</xml_diff>